<commit_message>
added doc file update
</commit_message>
<xml_diff>
--- a/RDFinalProject.docx
+++ b/RDFinalProject.docx
@@ -153,27 +153,72 @@
     <w:p>
       <w:r>
         <w:tab/>
-      </w:r>
-      <w:r>
-        <w:t>This application is a Library management system that will support various CRUD features and database queries for books and customers.</w:t>
+        <w:t xml:space="preserve">This application is a </w:t>
+      </w:r>
+      <w:r>
+        <w:t>bookstore</w:t>
+      </w:r>
+      <w:r>
+        <w:t xml:space="preserve"> management system that will support various CRUD features and database queries for books and customers. The system will keep track of all registered customers including their names, phone number, address</w:t>
+      </w:r>
+      <w:r>
+        <w:t xml:space="preserve"> and</w:t>
+      </w:r>
+      <w:r>
+        <w:t xml:space="preserve"> email. It will also manage the individual details of each book such as title,</w:t>
+      </w:r>
+      <w:r>
+        <w:t xml:space="preserve"> publisher,</w:t>
+      </w:r>
+      <w:r>
+        <w:t xml:space="preserve"> author, </w:t>
+      </w:r>
+      <w:r>
+        <w:t xml:space="preserve">stock and </w:t>
+      </w:r>
+      <w:r>
+        <w:t xml:space="preserve">genre. </w:t>
+      </w:r>
+      <w:r>
+        <w:t xml:space="preserve">The bookstore will manage the customer orders and the details of each order. An order will consist of a customer and order date while the order details will consist of </w:t>
+      </w:r>
+      <w:r>
+        <w:t>the book, order, quantity and price.</w:t>
+      </w:r>
+      <w:r>
+        <w:t xml:space="preserve"> Each of these entities will contain various relationships with each other through associative entities and identifiable keys.</w:t>
       </w:r>
       <w:r>
         <w:t xml:space="preserve"> </w:t>
       </w:r>
       <w:r>
-        <w:t>The system will keep track of all registered customers including their names, join date, phone number, address, email and current books borrowed.</w:t>
-      </w:r>
-      <w:r>
         <w:t xml:space="preserve"> </w:t>
       </w:r>
-      <w:r>
-        <w:t xml:space="preserve">It will also manage the individual details of each book such as title, author, number of copies, genre and availability. The borrowing system will maintain key information such as check out </w:t>
-      </w:r>
-      <w:r>
-        <w:t>date;</w:t>
-      </w:r>
-      <w:r>
-        <w:t xml:space="preserve"> return date, customer and the library the book came from. Each of these entities will contain various relationships with each other through associative entities and identifiable keys.</w:t>
+    </w:p>
+    <w:p>
+      <w:r>
+        <w:tab/>
+      </w:r>
+      <w:r>
+        <w:t>You will be operating from the perspective of the</w:t>
+      </w:r>
+      <w:r>
+        <w:t xml:space="preserve"> bookstore employee, </w:t>
+      </w:r>
+      <w:r>
+        <w:t>you</w:t>
+      </w:r>
+      <w:r>
+        <w:t xml:space="preserve"> will be able to search for customer information, orders, and books. Customers will be found by either name or </w:t>
+      </w:r>
+      <w:r>
+        <w:t>customer ID</w:t>
+      </w:r>
+      <w:r>
+        <w:t>. Orders will be found through order ID, and books will be found through author, genre, or title.</w:t>
+      </w:r>
+      <w:r>
+        <w:t xml:space="preserve"> You will be able to add and remove customers from the database, add and remove books, create new orders and update book/customer information.</w:t>
       </w:r>
     </w:p>
     <w:sectPr>
@@ -789,6 +834,7 @@
   <w:style w:type="character" w:default="1" w:styleId="DefaultParagraphFont">
     <w:name w:val="Default Paragraph Font"/>
     <w:uiPriority w:val="1"/>
+    <w:semiHidden/>
     <w:unhideWhenUsed/>
   </w:style>
   <w:style w:type="table" w:default="1" w:styleId="TableNormal">

</xml_diff>

<commit_message>
make pdf file(phase2), complete Phase3
</commit_message>
<xml_diff>
--- a/RDFinalProject.docx
+++ b/RDFinalProject.docx
@@ -1,6 +1,6 @@
 
 <file path=word/document.xml><?xml version="1.0" encoding="utf-8"?>
-<w:document xmlns:wpc="http://schemas.microsoft.com/office/word/2010/wordprocessingCanvas" xmlns:cx="http://schemas.microsoft.com/office/drawing/2014/chartex" xmlns:cx1="http://schemas.microsoft.com/office/drawing/2015/9/8/chartex" xmlns:cx2="http://schemas.microsoft.com/office/drawing/2015/10/21/chartex" xmlns:cx3="http://schemas.microsoft.com/office/drawing/2016/5/9/chartex" xmlns:cx4="http://schemas.microsoft.com/office/drawing/2016/5/10/chartex" xmlns:cx5="http://schemas.microsoft.com/office/drawing/2016/5/11/chartex" xmlns:cx6="http://schemas.microsoft.com/office/drawing/2016/5/12/chartex" xmlns:cx7="http://schemas.microsoft.com/office/drawing/2016/5/13/chartex" xmlns:cx8="http://schemas.microsoft.com/office/drawing/2016/5/14/chartex" xmlns:mc="http://schemas.openxmlformats.org/markup-compatibility/2006" xmlns:aink="http://schemas.microsoft.com/office/drawing/2016/ink" xmlns:am3d="http://schemas.microsoft.com/office/drawing/2017/model3d" xmlns:o="urn:schemas-microsoft-com:office:office" xmlns:oel="http://schemas.microsoft.com/office/2019/extlst" xmlns:r="http://schemas.openxmlformats.org/officeDocument/2006/relationships" xmlns:m="http://schemas.openxmlformats.org/officeDocument/2006/math" xmlns:v="urn:schemas-microsoft-com:vml" xmlns:wp14="http://schemas.microsoft.com/office/word/2010/wordprocessingDrawing" xmlns:wp="http://schemas.openxmlformats.org/drawingml/2006/wordprocessingDrawing" xmlns:w10="urn:schemas-microsoft-com:office:word" xmlns:w="http://schemas.openxmlformats.org/wordprocessingml/2006/main" xmlns:w14="http://schemas.microsoft.com/office/word/2010/wordml" xmlns:w15="http://schemas.microsoft.com/office/word/2012/wordml" xmlns:w16cex="http://schemas.microsoft.com/office/word/2018/wordml/cex" xmlns:w16cid="http://schemas.microsoft.com/office/word/2016/wordml/cid" xmlns:w16="http://schemas.microsoft.com/office/word/2018/wordml" xmlns:w16du="http://schemas.microsoft.com/office/word/2023/wordml/word16du" xmlns:w16sdtdh="http://schemas.microsoft.com/office/word/2020/wordml/sdtdatahash" xmlns:w16sdtfl="http://schemas.microsoft.com/office/word/2024/wordml/sdtformatlock" xmlns:w16se="http://schemas.microsoft.com/office/word/2015/wordml/symex" xmlns:wpg="http://schemas.microsoft.com/office/word/2010/wordprocessingGroup" xmlns:wpi="http://schemas.microsoft.com/office/word/2010/wordprocessingInk" xmlns:wne="http://schemas.microsoft.com/office/word/2006/wordml" xmlns:wps="http://schemas.microsoft.com/office/word/2010/wordprocessingShape" mc:Ignorable="w14 w15 w16se w16cid w16 w16cex w16sdtdh w16sdtfl w16du wp14">
+<w:document xmlns:wpc="http://schemas.microsoft.com/office/word/2010/wordprocessingCanvas" xmlns:cx="http://schemas.microsoft.com/office/drawing/2014/chartex" xmlns:mc="http://schemas.openxmlformats.org/markup-compatibility/2006" xmlns:o="urn:schemas-microsoft-com:office:office" xmlns:r="http://schemas.openxmlformats.org/officeDocument/2006/relationships" xmlns:m="http://schemas.openxmlformats.org/officeDocument/2006/math" xmlns:v="urn:schemas-microsoft-com:vml" xmlns:wp14="http://schemas.microsoft.com/office/word/2010/wordprocessingDrawing" xmlns:wp="http://schemas.openxmlformats.org/drawingml/2006/wordprocessingDrawing" xmlns:w10="urn:schemas-microsoft-com:office:word" xmlns:w="http://schemas.openxmlformats.org/wordprocessingml/2006/main" xmlns:w14="http://schemas.microsoft.com/office/word/2010/wordml" xmlns:w15="http://schemas.microsoft.com/office/word/2012/wordml" xmlns:w16se="http://schemas.microsoft.com/office/word/2015/wordml/symex" xmlns:wpg="http://schemas.microsoft.com/office/word/2010/wordprocessingGroup" xmlns:wpi="http://schemas.microsoft.com/office/word/2010/wordprocessingInk" xmlns:wne="http://schemas.microsoft.com/office/word/2006/wordml" xmlns:wps="http://schemas.microsoft.com/office/word/2010/wordprocessingShape" mc:Ignorable="w14 w15 w16se wp14">
   <w:body>
     <w:p>
       <w:pPr>
@@ -352,6 +352,9 @@
             </w:tabs>
             <w:rPr>
               <w:noProof/>
+              <w:sz w:val="20"/>
+              <w:szCs w:val="22"/>
+              <w14:ligatures w14:val="none"/>
             </w:rPr>
           </w:pPr>
           <w:r>
@@ -372,7 +375,7 @@
             </w:rPr>
             <w:fldChar w:fldCharType="separate"/>
           </w:r>
-          <w:hyperlink w:anchor="_Toc215488065" w:history="1">
+          <w:hyperlink w:anchor="_Toc215518132" w:history="1">
             <w:r>
               <w:rPr>
                 <w:rStyle w:val="aa"/>
@@ -380,7 +383,7 @@
                 <w:b/>
                 <w:noProof/>
               </w:rPr>
-              <w:t>Phase 1</w:t>
+              <w:t>Phase 1: Project Idea &amp; Use Case</w:t>
             </w:r>
             <w:r>
               <w:rPr>
@@ -401,7 +404,7 @@
                 <w:noProof/>
                 <w:webHidden/>
               </w:rPr>
-              <w:instrText xml:space="preserve"> PAGEREF _Toc215488065 \h </w:instrText>
+              <w:instrText xml:space="preserve"> PAGEREF _Toc215518132 \h </w:instrText>
             </w:r>
             <w:r>
               <w:rPr>
@@ -441,9 +444,12 @@
             <w:ind w:left="880"/>
             <w:rPr>
               <w:noProof/>
+              <w:sz w:val="20"/>
+              <w:szCs w:val="22"/>
+              <w14:ligatures w14:val="none"/>
             </w:rPr>
           </w:pPr>
-          <w:hyperlink w:anchor="_Toc215488066" w:history="1">
+          <w:hyperlink w:anchor="_Toc215518133" w:history="1">
             <w:r>
               <w:rPr>
                 <w:rStyle w:val="aa"/>
@@ -472,7 +478,7 @@
                 <w:noProof/>
                 <w:webHidden/>
               </w:rPr>
-              <w:instrText xml:space="preserve"> PAGEREF _Toc215488066 \h </w:instrText>
+              <w:instrText xml:space="preserve"> PAGEREF _Toc215518133 \h </w:instrText>
             </w:r>
             <w:r>
               <w:rPr>
@@ -511,9 +517,12 @@
             </w:tabs>
             <w:rPr>
               <w:noProof/>
+              <w:sz w:val="20"/>
+              <w:szCs w:val="22"/>
+              <w14:ligatures w14:val="none"/>
             </w:rPr>
           </w:pPr>
-          <w:hyperlink w:anchor="_Toc215488067" w:history="1">
+          <w:hyperlink w:anchor="_Toc215518134" w:history="1">
             <w:r>
               <w:rPr>
                 <w:rStyle w:val="aa"/>
@@ -521,7 +530,7 @@
                 <w:b/>
                 <w:noProof/>
               </w:rPr>
-              <w:t>Phase 2</w:t>
+              <w:t>Phase 2: Data Modeling &amp; ER Diagram</w:t>
             </w:r>
             <w:r>
               <w:rPr>
@@ -542,7 +551,7 @@
                 <w:noProof/>
                 <w:webHidden/>
               </w:rPr>
-              <w:instrText xml:space="preserve"> PAGEREF _Toc215488067 \h </w:instrText>
+              <w:instrText xml:space="preserve"> PAGEREF _Toc215518134 \h </w:instrText>
             </w:r>
             <w:r>
               <w:rPr>
@@ -582,9 +591,12 @@
             <w:ind w:left="880"/>
             <w:rPr>
               <w:noProof/>
+              <w:sz w:val="20"/>
+              <w:szCs w:val="22"/>
+              <w14:ligatures w14:val="none"/>
             </w:rPr>
           </w:pPr>
-          <w:hyperlink w:anchor="_Toc215488068" w:history="1">
+          <w:hyperlink w:anchor="_Toc215518135" w:history="1">
             <w:r>
               <w:rPr>
                 <w:rStyle w:val="aa"/>
@@ -613,7 +625,7 @@
                 <w:noProof/>
                 <w:webHidden/>
               </w:rPr>
-              <w:instrText xml:space="preserve"> PAGEREF _Toc215488068 \h </w:instrText>
+              <w:instrText xml:space="preserve"> PAGEREF _Toc215518135 \h </w:instrText>
             </w:r>
             <w:r>
               <w:rPr>
@@ -653,9 +665,12 @@
             <w:ind w:left="880"/>
             <w:rPr>
               <w:noProof/>
+              <w:sz w:val="20"/>
+              <w:szCs w:val="22"/>
+              <w14:ligatures w14:val="none"/>
             </w:rPr>
           </w:pPr>
-          <w:hyperlink w:anchor="_Toc215488069" w:history="1">
+          <w:hyperlink w:anchor="_Toc215518136" w:history="1">
             <w:r>
               <w:rPr>
                 <w:rStyle w:val="aa"/>
@@ -684,7 +699,7 @@
                 <w:noProof/>
                 <w:webHidden/>
               </w:rPr>
-              <w:instrText xml:space="preserve"> PAGEREF _Toc215488069 \h </w:instrText>
+              <w:instrText xml:space="preserve"> PAGEREF _Toc215518136 \h </w:instrText>
             </w:r>
             <w:r>
               <w:rPr>
@@ -724,9 +739,12 @@
             <w:ind w:left="880"/>
             <w:rPr>
               <w:noProof/>
+              <w:sz w:val="20"/>
+              <w:szCs w:val="22"/>
+              <w14:ligatures w14:val="none"/>
             </w:rPr>
           </w:pPr>
-          <w:hyperlink w:anchor="_Toc215488070" w:history="1">
+          <w:hyperlink w:anchor="_Toc215518137" w:history="1">
             <w:r>
               <w:rPr>
                 <w:rStyle w:val="aa"/>
@@ -755,7 +773,7 @@
                 <w:noProof/>
                 <w:webHidden/>
               </w:rPr>
-              <w:instrText xml:space="preserve"> PAGEREF _Toc215488070 \h </w:instrText>
+              <w:instrText xml:space="preserve"> PAGEREF _Toc215518137 \h </w:instrText>
             </w:r>
             <w:r>
               <w:rPr>
@@ -897,15 +915,17 @@
       <w:pPr>
         <w:spacing w:line="360" w:lineRule="auto"/>
         <w:rPr>
-          <w:rFonts w:ascii="Aptos" w:hAnsi="Aptos" w:cs="Calibri"/>
-        </w:rPr>
-      </w:pPr>
+          <w:rFonts w:ascii="Aptos" w:hAnsi="Aptos" w:cs="Calibri" w:hint="eastAsia"/>
+        </w:rPr>
+      </w:pPr>
+      <w:bookmarkStart w:id="0" w:name="_GoBack"/>
+      <w:bookmarkEnd w:id="0"/>
     </w:p>
     <w:p>
       <w:pPr>
         <w:spacing w:line="360" w:lineRule="auto"/>
         <w:rPr>
-          <w:rFonts w:ascii="Aptos" w:hAnsi="Aptos" w:cs="Calibri" w:hint="eastAsia"/>
+          <w:rFonts w:ascii="Aptos" w:hAnsi="Aptos" w:cs="Calibri"/>
         </w:rPr>
       </w:pPr>
     </w:p>
@@ -914,11 +934,11 @@
         <w:pStyle w:val="1"/>
         <w:spacing w:line="360" w:lineRule="auto"/>
         <w:rPr>
-          <w:rFonts w:ascii="Aptos" w:hAnsi="Aptos" w:cs="Calibri" w:hint="eastAsia"/>
+          <w:rFonts w:ascii="Aptos" w:hAnsi="Aptos" w:cs="Calibri"/>
           <w:b/>
         </w:rPr>
       </w:pPr>
-      <w:bookmarkStart w:id="0" w:name="_Toc215488065"/>
+      <w:bookmarkStart w:id="1" w:name="_Toc215518132"/>
       <w:r>
         <w:rPr>
           <w:rFonts w:ascii="Aptos" w:hAnsi="Aptos" w:cs="Calibri"/>
@@ -927,7 +947,6 @@
         <w:lastRenderedPageBreak/>
         <w:t>Phase 1</w:t>
       </w:r>
-      <w:bookmarkEnd w:id="0"/>
       <w:r>
         <w:rPr>
           <w:rFonts w:ascii="Aptos" w:hAnsi="Aptos" w:cs="Calibri" w:hint="eastAsia"/>
@@ -935,6 +954,7 @@
         </w:rPr>
         <w:t>: Project Idea &amp; Use Case</w:t>
       </w:r>
+      <w:bookmarkEnd w:id="1"/>
     </w:p>
     <w:p>
       <w:pPr>
@@ -946,7 +966,7 @@
           <w:b/>
         </w:rPr>
       </w:pPr>
-      <w:bookmarkStart w:id="1" w:name="_Toc215488066"/>
+      <w:bookmarkStart w:id="2" w:name="_Toc215518133"/>
       <w:r>
         <w:rPr>
           <w:rFonts w:ascii="Aptos" w:hAnsi="Aptos"/>
@@ -954,7 +974,7 @@
         </w:rPr>
         <w:t>Project Overview</w:t>
       </w:r>
-      <w:bookmarkEnd w:id="1"/>
+      <w:bookmarkEnd w:id="2"/>
     </w:p>
     <w:p>
       <w:pPr>
@@ -1122,7 +1142,7 @@
       <w:pPr>
         <w:spacing w:line="360" w:lineRule="auto"/>
         <w:rPr>
-          <w:rFonts w:ascii="Aptos" w:hAnsi="Aptos" w:cs="Calibri" w:hint="eastAsia"/>
+          <w:rFonts w:ascii="Aptos" w:hAnsi="Aptos" w:cs="Calibri"/>
         </w:rPr>
       </w:pPr>
     </w:p>
@@ -1130,31 +1150,31 @@
       <w:pPr>
         <w:pStyle w:val="1"/>
         <w:spacing w:line="360" w:lineRule="auto"/>
+        <w:rPr>
+          <w:rFonts w:ascii="Aptos" w:hAnsi="Aptos" w:cs="Calibri"/>
+          <w:b/>
+          <w:szCs w:val="36"/>
+        </w:rPr>
+      </w:pPr>
+      <w:bookmarkStart w:id="3" w:name="_Toc215518134"/>
+      <w:r>
+        <w:rPr>
+          <w:rFonts w:ascii="Aptos" w:hAnsi="Aptos" w:cs="Calibri"/>
+          <w:b/>
+          <w:szCs w:val="36"/>
+        </w:rPr>
+        <w:lastRenderedPageBreak/>
+        <w:t>Phase 2</w:t>
+      </w:r>
+      <w:r>
         <w:rPr>
           <w:rFonts w:ascii="Aptos" w:hAnsi="Aptos" w:cs="Calibri" w:hint="eastAsia"/>
           <w:b/>
           <w:szCs w:val="36"/>
         </w:rPr>
-      </w:pPr>
-      <w:bookmarkStart w:id="2" w:name="_Toc215488067"/>
-      <w:r>
-        <w:rPr>
-          <w:rFonts w:ascii="Aptos" w:hAnsi="Aptos" w:cs="Calibri"/>
-          <w:b/>
-          <w:szCs w:val="36"/>
-        </w:rPr>
-        <w:lastRenderedPageBreak/>
-        <w:t>Phase 2</w:t>
-      </w:r>
-      <w:bookmarkEnd w:id="2"/>
-      <w:r>
-        <w:rPr>
-          <w:rFonts w:ascii="Aptos" w:hAnsi="Aptos" w:cs="Calibri" w:hint="eastAsia"/>
-          <w:b/>
-          <w:szCs w:val="36"/>
-        </w:rPr>
         <w:t>: Data Modeling &amp; ER Diagram</w:t>
       </w:r>
+      <w:bookmarkEnd w:id="3"/>
     </w:p>
     <w:p>
       <w:pPr>
@@ -1165,7 +1185,7 @@
           <w:b/>
         </w:rPr>
       </w:pPr>
-      <w:bookmarkStart w:id="3" w:name="_Toc215488068"/>
+      <w:bookmarkStart w:id="4" w:name="_Toc215518135"/>
       <w:r>
         <w:rPr>
           <w:rFonts w:ascii="Aptos" w:hAnsi="Aptos" w:cs="Calibri"/>
@@ -1173,7 +1193,7 @@
         </w:rPr>
         <w:t>Key Entities and Attributes:</w:t>
       </w:r>
-      <w:bookmarkEnd w:id="3"/>
+      <w:bookmarkEnd w:id="4"/>
       <w:r>
         <w:rPr>
           <w:rFonts w:ascii="Aptos" w:hAnsi="Aptos" w:cs="Calibri"/>
@@ -1697,7 +1717,7 @@
       <w:pPr>
         <w:spacing w:line="360" w:lineRule="auto"/>
         <w:rPr>
-          <w:rFonts w:ascii="Aptos" w:hAnsi="Aptos" w:cs="Calibri" w:hint="eastAsia"/>
+          <w:rFonts w:ascii="Aptos" w:hAnsi="Aptos" w:cs="Calibri"/>
         </w:rPr>
       </w:pPr>
     </w:p>
@@ -1709,7 +1729,7 @@
           <w:rFonts w:ascii="Aptos" w:hAnsi="Aptos"/>
         </w:rPr>
       </w:pPr>
-      <w:bookmarkStart w:id="4" w:name="_Toc215488069"/>
+      <w:bookmarkStart w:id="5" w:name="_Toc215518136"/>
       <w:r>
         <w:rPr>
           <w:rFonts w:ascii="Aptos" w:hAnsi="Aptos" w:cs="Calibri"/>
@@ -1717,7 +1737,7 @@
         </w:rPr>
         <w:t>Key Relationships</w:t>
       </w:r>
-      <w:bookmarkEnd w:id="4"/>
+      <w:bookmarkEnd w:id="5"/>
     </w:p>
     <w:p>
       <w:pPr>
@@ -1849,12 +1869,6 @@
           <w:rFonts w:ascii="Aptos" w:hAnsi="Aptos"/>
         </w:rPr>
         <w:br/>
-      </w:r>
-      <w:r>
-        <w:rPr>
-          <w:rFonts w:ascii="Aptos" w:hAnsi="Aptos"/>
-        </w:rPr>
-        <w:lastRenderedPageBreak/>
         <w:t>- One book can appear in multiple order details</w:t>
       </w:r>
       <w:r>
@@ -1874,22 +1888,23 @@
           <w:b/>
         </w:rPr>
       </w:pPr>
-      <w:bookmarkStart w:id="5" w:name="_Toc215488070"/>
+      <w:bookmarkStart w:id="6" w:name="_Toc215518137"/>
       <w:r>
         <w:rPr>
           <w:rFonts w:ascii="Aptos" w:hAnsi="Aptos" w:cs="Calibri"/>
           <w:b/>
         </w:rPr>
+        <w:lastRenderedPageBreak/>
         <w:t>ER Diagram</w:t>
       </w:r>
-      <w:bookmarkEnd w:id="5"/>
+      <w:bookmarkEnd w:id="6"/>
     </w:p>
     <w:p>
       <w:pPr>
         <w:spacing w:line="360" w:lineRule="auto"/>
         <w:ind w:leftChars="70" w:left="154"/>
         <w:rPr>
-          <w:rFonts w:ascii="Aptos" w:hAnsi="Aptos" w:cs="Calibri"/>
+          <w:rFonts w:ascii="Aptos" w:hAnsi="Aptos" w:cs="Calibri" w:hint="eastAsia"/>
           <w:b/>
           <w:bCs/>
         </w:rPr>
@@ -1936,375 +1951,9 @@
         </w:drawing>
       </w:r>
     </w:p>
-    <w:p>
-      <w:pPr>
-        <w:spacing w:line="360" w:lineRule="auto"/>
-        <w:ind w:leftChars="70" w:left="154"/>
-        <w:rPr>
-          <w:rFonts w:ascii="Aptos" w:hAnsi="Aptos" w:cs="Calibri"/>
-          <w:b/>
-          <w:bCs/>
-        </w:rPr>
-      </w:pPr>
-    </w:p>
-    <w:p>
-      <w:pPr>
-        <w:spacing w:line="360" w:lineRule="auto"/>
-        <w:ind w:leftChars="70" w:left="154"/>
-        <w:rPr>
-          <w:rFonts w:ascii="Aptos" w:hAnsi="Aptos" w:cs="Calibri"/>
-          <w:b/>
-          <w:bCs/>
-        </w:rPr>
-      </w:pPr>
-    </w:p>
-    <w:p>
-      <w:pPr>
-        <w:spacing w:line="360" w:lineRule="auto"/>
-        <w:ind w:leftChars="70" w:left="154"/>
-        <w:rPr>
-          <w:rFonts w:ascii="Aptos" w:hAnsi="Aptos" w:cs="Calibri"/>
-          <w:b/>
-          <w:bCs/>
-        </w:rPr>
-      </w:pPr>
-    </w:p>
-    <w:p>
-      <w:pPr>
-        <w:spacing w:line="360" w:lineRule="auto"/>
-        <w:ind w:leftChars="70" w:left="154"/>
-        <w:rPr>
-          <w:rFonts w:ascii="Aptos" w:hAnsi="Aptos" w:cs="Calibri"/>
-          <w:b/>
-          <w:bCs/>
-        </w:rPr>
-      </w:pPr>
-    </w:p>
-    <w:p>
-      <w:pPr>
-        <w:spacing w:line="360" w:lineRule="auto"/>
-        <w:ind w:leftChars="70" w:left="154"/>
-        <w:rPr>
-          <w:rFonts w:ascii="Aptos" w:hAnsi="Aptos" w:cs="Calibri"/>
-          <w:b/>
-          <w:bCs/>
-        </w:rPr>
-      </w:pPr>
-    </w:p>
-    <w:p>
-      <w:pPr>
-        <w:spacing w:line="360" w:lineRule="auto"/>
-        <w:ind w:leftChars="70" w:left="154"/>
-        <w:rPr>
-          <w:rFonts w:ascii="Aptos" w:hAnsi="Aptos" w:cs="Calibri"/>
-          <w:b/>
-          <w:bCs/>
-        </w:rPr>
-      </w:pPr>
-    </w:p>
-    <w:p>
-      <w:pPr>
-        <w:spacing w:line="360" w:lineRule="auto"/>
-        <w:ind w:leftChars="70" w:left="154"/>
-        <w:rPr>
-          <w:rFonts w:ascii="Aptos" w:hAnsi="Aptos" w:cs="Calibri"/>
-          <w:b/>
-          <w:bCs/>
-        </w:rPr>
-      </w:pPr>
-    </w:p>
-    <w:p>
-      <w:pPr>
-        <w:pStyle w:val="1"/>
-        <w:spacing w:line="360" w:lineRule="auto"/>
-        <w:rPr>
-          <w:rFonts w:ascii="Aptos" w:hAnsi="Aptos" w:cs="Calibri" w:hint="eastAsia"/>
-          <w:b/>
-          <w:szCs w:val="36"/>
-        </w:rPr>
-      </w:pPr>
-      <w:r>
-        <w:rPr>
-          <w:rFonts w:ascii="Aptos" w:hAnsi="Aptos" w:cs="Calibri"/>
-          <w:b/>
-          <w:szCs w:val="36"/>
-        </w:rPr>
-        <w:lastRenderedPageBreak/>
-        <w:t xml:space="preserve">Phase </w:t>
-      </w:r>
-      <w:r>
-        <w:rPr>
-          <w:rFonts w:ascii="Aptos" w:hAnsi="Aptos" w:cs="Calibri" w:hint="eastAsia"/>
-          <w:b/>
-          <w:szCs w:val="36"/>
-        </w:rPr>
-        <w:t>3</w:t>
-      </w:r>
-      <w:r>
-        <w:rPr>
-          <w:rFonts w:ascii="Aptos" w:hAnsi="Aptos" w:cs="Calibri" w:hint="eastAsia"/>
-          <w:b/>
-          <w:szCs w:val="36"/>
-        </w:rPr>
-        <w:t>: Normalization</w:t>
-      </w:r>
-    </w:p>
-    <w:p>
-      <w:pPr>
-        <w:pStyle w:val="3"/>
-        <w:spacing w:line="360" w:lineRule="auto"/>
-        <w:rPr>
-          <w:rFonts w:ascii="Aptos" w:hAnsi="Aptos" w:cs="Calibri" w:hint="eastAsia"/>
-          <w:b/>
-        </w:rPr>
-      </w:pPr>
-      <w:r>
-        <w:rPr>
-          <w:rFonts w:ascii="Aptos" w:hAnsi="Aptos" w:cs="Calibri" w:hint="eastAsia"/>
-          <w:b/>
-        </w:rPr>
-        <w:t xml:space="preserve">Original </w:t>
-      </w:r>
-      <w:r>
-        <w:rPr>
-          <w:rFonts w:ascii="Aptos" w:hAnsi="Aptos" w:cs="Calibri"/>
-          <w:b/>
-        </w:rPr>
-        <w:t>Data (</w:t>
-      </w:r>
-      <w:r>
-        <w:rPr>
-          <w:rFonts w:ascii="Aptos" w:hAnsi="Aptos" w:cs="Calibri" w:hint="eastAsia"/>
-          <w:b/>
-        </w:rPr>
-        <w:t>Unnormalized Form)</w:t>
-      </w:r>
-    </w:p>
-    <w:p>
-      <w:pPr>
-        <w:spacing w:line="360" w:lineRule="auto"/>
-        <w:rPr>
-          <w:rFonts w:ascii="Aptos" w:hAnsi="Aptos" w:cs="Calibri" w:hint="eastAsia"/>
-        </w:rPr>
-      </w:pPr>
-      <w:r>
-        <w:rPr>
-          <w:rFonts w:ascii="Aptos" w:hAnsi="Aptos" w:cs="Calibri"/>
-        </w:rPr>
-        <w:drawing>
-          <wp:inline distT="0" distB="0" distL="0" distR="0" wp14:anchorId="32578B06" wp14:editId="2174BBBF">
-            <wp:extent cx="5276850" cy="3895833"/>
-            <wp:effectExtent l="0" t="0" r="0" b="9525"/>
-            <wp:docPr id="250008224" name="그림 1" descr="텍스트, 스크린샷, 번호, 폰트이(가) 표시된 사진&#10;&#10;AI 생성 콘텐츠는 정확하지 않을 수 있습니다."/>
-            <wp:cNvGraphicFramePr>
-              <a:graphicFrameLocks xmlns:a="http://schemas.openxmlformats.org/drawingml/2006/main" noChangeAspect="1"/>
-            </wp:cNvGraphicFramePr>
-            <a:graphic xmlns:a="http://schemas.openxmlformats.org/drawingml/2006/main">
-              <a:graphicData uri="http://schemas.openxmlformats.org/drawingml/2006/picture">
-                <pic:pic xmlns:pic="http://schemas.openxmlformats.org/drawingml/2006/picture">
-                  <pic:nvPicPr>
-                    <pic:cNvPr id="250008224" name="그림 1" descr="텍스트, 스크린샷, 번호, 폰트이(가) 표시된 사진&#10;&#10;AI 생성 콘텐츠는 정확하지 않을 수 있습니다."/>
-                    <pic:cNvPicPr/>
-                  </pic:nvPicPr>
-                  <pic:blipFill>
-                    <a:blip r:embed="rId12"/>
-                    <a:stretch>
-                      <a:fillRect/>
-                    </a:stretch>
-                  </pic:blipFill>
-                  <pic:spPr>
-                    <a:xfrm>
-                      <a:off x="0" y="0"/>
-                      <a:ext cx="5298196" cy="3911592"/>
-                    </a:xfrm>
-                    <a:prstGeom prst="rect">
-                      <a:avLst/>
-                    </a:prstGeom>
-                  </pic:spPr>
-                </pic:pic>
-              </a:graphicData>
-            </a:graphic>
-          </wp:inline>
-        </w:drawing>
-      </w:r>
-    </w:p>
-    <w:p>
-      <w:pPr>
-        <w:pStyle w:val="3"/>
-        <w:spacing w:line="360" w:lineRule="auto"/>
-        <w:rPr>
-          <w:rFonts w:ascii="Aptos" w:hAnsi="Aptos" w:cs="Calibri" w:hint="eastAsia"/>
-          <w:bCs/>
-        </w:rPr>
-      </w:pPr>
-      <w:r>
-        <w:rPr>
-          <w:rFonts w:ascii="Aptos" w:hAnsi="Aptos" w:cs="Calibri" w:hint="eastAsia"/>
-          <w:b/>
-        </w:rPr>
-        <w:t>First Normal Form(1NF)</w:t>
-      </w:r>
-      <w:r>
-        <w:rPr>
-          <w:rFonts w:ascii="Aptos" w:hAnsi="Aptos" w:cs="Calibri" w:hint="eastAsia"/>
-          <w:b/>
-        </w:rPr>
-        <w:t xml:space="preserve"> </w:t>
-      </w:r>
-      <w:r>
-        <w:rPr>
-          <w:rFonts w:ascii="Aptos" w:hAnsi="Aptos" w:cs="Calibri"/>
-          <w:bCs/>
-        </w:rPr>
-        <w:t>–</w:t>
-      </w:r>
-      <w:r>
-        <w:rPr>
-          <w:rFonts w:ascii="Aptos" w:hAnsi="Aptos" w:cs="Calibri" w:hint="eastAsia"/>
-          <w:bCs/>
-        </w:rPr>
-        <w:t xml:space="preserve"> Orders (1NF)</w:t>
-      </w:r>
-    </w:p>
-    <w:p>
-      <w:pPr>
-        <w:spacing w:line="360" w:lineRule="auto"/>
-        <w:rPr>
-          <w:rFonts w:ascii="Aptos" w:hAnsi="Aptos" w:cs="Calibri"/>
-        </w:rPr>
-      </w:pPr>
-      <w:r>
-        <w:rPr>
-          <w:rFonts w:ascii="Aptos" w:hAnsi="Aptos" w:cs="Calibri"/>
-        </w:rPr>
-        <w:drawing>
-          <wp:inline distT="0" distB="0" distL="0" distR="0" wp14:anchorId="1790D49A" wp14:editId="38F7AE08">
-            <wp:extent cx="6468078" cy="2762250"/>
-            <wp:effectExtent l="0" t="0" r="9525" b="0"/>
-            <wp:docPr id="174850965" name="그림 1" descr="텍스트, 스크린샷, 번호, 폰트이(가) 표시된 사진&#10;&#10;AI 생성 콘텐츠는 정확하지 않을 수 있습니다."/>
-            <wp:cNvGraphicFramePr>
-              <a:graphicFrameLocks xmlns:a="http://schemas.openxmlformats.org/drawingml/2006/main" noChangeAspect="1"/>
-            </wp:cNvGraphicFramePr>
-            <a:graphic xmlns:a="http://schemas.openxmlformats.org/drawingml/2006/main">
-              <a:graphicData uri="http://schemas.openxmlformats.org/drawingml/2006/picture">
-                <pic:pic xmlns:pic="http://schemas.openxmlformats.org/drawingml/2006/picture">
-                  <pic:nvPicPr>
-                    <pic:cNvPr id="174850965" name="그림 1" descr="텍스트, 스크린샷, 번호, 폰트이(가) 표시된 사진&#10;&#10;AI 생성 콘텐츠는 정확하지 않을 수 있습니다."/>
-                    <pic:cNvPicPr/>
-                  </pic:nvPicPr>
-                  <pic:blipFill>
-                    <a:blip r:embed="rId13"/>
-                    <a:stretch>
-                      <a:fillRect/>
-                    </a:stretch>
-                  </pic:blipFill>
-                  <pic:spPr>
-                    <a:xfrm>
-                      <a:off x="0" y="0"/>
-                      <a:ext cx="6486688" cy="2770197"/>
-                    </a:xfrm>
-                    <a:prstGeom prst="rect">
-                      <a:avLst/>
-                    </a:prstGeom>
-                  </pic:spPr>
-                </pic:pic>
-              </a:graphicData>
-            </a:graphic>
-          </wp:inline>
-        </w:drawing>
-      </w:r>
-    </w:p>
-    <w:p>
-      <w:pPr>
-        <w:spacing w:line="360" w:lineRule="auto"/>
-        <w:rPr>
-          <w:rFonts w:ascii="Aptos" w:hAnsi="Aptos" w:cs="Calibri"/>
-        </w:rPr>
-      </w:pPr>
-    </w:p>
-    <w:p>
-      <w:pPr>
-        <w:spacing w:line="360" w:lineRule="auto"/>
-        <w:rPr>
-          <w:rFonts w:ascii="Aptos" w:hAnsi="Aptos" w:cs="Calibri"/>
-        </w:rPr>
-      </w:pPr>
-    </w:p>
-    <w:p>
-      <w:pPr>
-        <w:spacing w:line="360" w:lineRule="auto"/>
-        <w:rPr>
-          <w:rFonts w:ascii="Aptos" w:hAnsi="Aptos" w:cs="Calibri"/>
-        </w:rPr>
-      </w:pPr>
-    </w:p>
-    <w:p>
-      <w:pPr>
-        <w:spacing w:line="360" w:lineRule="auto"/>
-        <w:rPr>
-          <w:rFonts w:ascii="Aptos" w:hAnsi="Aptos" w:cs="Calibri"/>
-        </w:rPr>
-      </w:pPr>
-    </w:p>
-    <w:p>
-      <w:pPr>
-        <w:spacing w:line="360" w:lineRule="auto"/>
-        <w:rPr>
-          <w:rFonts w:ascii="Aptos" w:hAnsi="Aptos" w:cs="Calibri"/>
-        </w:rPr>
-      </w:pPr>
-    </w:p>
-    <w:p>
-      <w:pPr>
-        <w:spacing w:line="360" w:lineRule="auto"/>
-        <w:rPr>
-          <w:rFonts w:ascii="Aptos" w:hAnsi="Aptos" w:cs="Calibri"/>
-        </w:rPr>
-      </w:pPr>
-    </w:p>
-    <w:p>
-      <w:pPr>
-        <w:spacing w:line="360" w:lineRule="auto"/>
-        <w:rPr>
-          <w:rFonts w:ascii="Aptos" w:hAnsi="Aptos" w:cs="Calibri"/>
-        </w:rPr>
-      </w:pPr>
-    </w:p>
-    <w:p>
-      <w:pPr>
-        <w:spacing w:line="360" w:lineRule="auto"/>
-        <w:rPr>
-          <w:rFonts w:ascii="Aptos" w:hAnsi="Aptos" w:cs="Calibri"/>
-        </w:rPr>
-      </w:pPr>
-    </w:p>
-    <w:p>
-      <w:pPr>
-        <w:spacing w:line="360" w:lineRule="auto"/>
-        <w:rPr>
-          <w:rFonts w:ascii="Aptos" w:hAnsi="Aptos" w:cs="Calibri"/>
-        </w:rPr>
-      </w:pPr>
-    </w:p>
-    <w:p>
-      <w:pPr>
-        <w:spacing w:line="360" w:lineRule="auto"/>
-        <w:rPr>
-          <w:rFonts w:ascii="Aptos" w:hAnsi="Aptos" w:cs="Calibri"/>
-        </w:rPr>
-      </w:pPr>
-    </w:p>
-    <w:p>
-      <w:pPr>
-        <w:spacing w:line="360" w:lineRule="auto"/>
-        <w:rPr>
-          <w:rFonts w:ascii="Aptos" w:hAnsi="Aptos" w:cs="Calibri" w:hint="eastAsia"/>
-        </w:rPr>
-      </w:pPr>
-    </w:p>
     <w:sectPr>
-      <w:headerReference w:type="default" r:id="rId14"/>
-      <w:footerReference w:type="default" r:id="rId15"/>
+      <w:headerReference w:type="default" r:id="rId12"/>
+      <w:footerReference w:type="default" r:id="rId13"/>
       <w:pgSz w:w="12240" w:h="15840" w:code="1"/>
       <w:pgMar w:top="1701" w:right="1440" w:bottom="1440" w:left="1440" w:header="851" w:footer="992" w:gutter="0"/>
       <w:cols w:space="425"/>
@@ -2315,7 +1964,7 @@
 </file>
 
 <file path=word/endnotes.xml><?xml version="1.0" encoding="utf-8"?>
-<w:endnotes xmlns:wpc="http://schemas.microsoft.com/office/word/2010/wordprocessingCanvas" xmlns:cx="http://schemas.microsoft.com/office/drawing/2014/chartex" xmlns:cx1="http://schemas.microsoft.com/office/drawing/2015/9/8/chartex" xmlns:cx2="http://schemas.microsoft.com/office/drawing/2015/10/21/chartex" xmlns:cx3="http://schemas.microsoft.com/office/drawing/2016/5/9/chartex" xmlns:cx4="http://schemas.microsoft.com/office/drawing/2016/5/10/chartex" xmlns:cx5="http://schemas.microsoft.com/office/drawing/2016/5/11/chartex" xmlns:cx6="http://schemas.microsoft.com/office/drawing/2016/5/12/chartex" xmlns:cx7="http://schemas.microsoft.com/office/drawing/2016/5/13/chartex" xmlns:cx8="http://schemas.microsoft.com/office/drawing/2016/5/14/chartex" xmlns:mc="http://schemas.openxmlformats.org/markup-compatibility/2006" xmlns:aink="http://schemas.microsoft.com/office/drawing/2016/ink" xmlns:am3d="http://schemas.microsoft.com/office/drawing/2017/model3d" xmlns:o="urn:schemas-microsoft-com:office:office" xmlns:oel="http://schemas.microsoft.com/office/2019/extlst" xmlns:r="http://schemas.openxmlformats.org/officeDocument/2006/relationships" xmlns:m="http://schemas.openxmlformats.org/officeDocument/2006/math" xmlns:v="urn:schemas-microsoft-com:vml" xmlns:wp14="http://schemas.microsoft.com/office/word/2010/wordprocessingDrawing" xmlns:wp="http://schemas.openxmlformats.org/drawingml/2006/wordprocessingDrawing" xmlns:w10="urn:schemas-microsoft-com:office:word" xmlns:w="http://schemas.openxmlformats.org/wordprocessingml/2006/main" xmlns:w14="http://schemas.microsoft.com/office/word/2010/wordml" xmlns:w15="http://schemas.microsoft.com/office/word/2012/wordml" xmlns:w16cex="http://schemas.microsoft.com/office/word/2018/wordml/cex" xmlns:w16cid="http://schemas.microsoft.com/office/word/2016/wordml/cid" xmlns:w16="http://schemas.microsoft.com/office/word/2018/wordml" xmlns:w16du="http://schemas.microsoft.com/office/word/2023/wordml/word16du" xmlns:w16sdtdh="http://schemas.microsoft.com/office/word/2020/wordml/sdtdatahash" xmlns:w16sdtfl="http://schemas.microsoft.com/office/word/2024/wordml/sdtformatlock" xmlns:w16se="http://schemas.microsoft.com/office/word/2015/wordml/symex" xmlns:wpg="http://schemas.microsoft.com/office/word/2010/wordprocessingGroup" xmlns:wpi="http://schemas.microsoft.com/office/word/2010/wordprocessingInk" xmlns:wne="http://schemas.microsoft.com/office/word/2006/wordml" xmlns:wps="http://schemas.microsoft.com/office/word/2010/wordprocessingShape" mc:Ignorable="w14 w15 w16se w16cid w16 w16cex w16sdtdh w16sdtfl w16du wp14">
+<w:endnotes xmlns:wpc="http://schemas.microsoft.com/office/word/2010/wordprocessingCanvas" xmlns:cx="http://schemas.microsoft.com/office/drawing/2014/chartex" xmlns:mc="http://schemas.openxmlformats.org/markup-compatibility/2006" xmlns:o="urn:schemas-microsoft-com:office:office" xmlns:r="http://schemas.openxmlformats.org/officeDocument/2006/relationships" xmlns:m="http://schemas.openxmlformats.org/officeDocument/2006/math" xmlns:v="urn:schemas-microsoft-com:vml" xmlns:wp14="http://schemas.microsoft.com/office/word/2010/wordprocessingDrawing" xmlns:wp="http://schemas.openxmlformats.org/drawingml/2006/wordprocessingDrawing" xmlns:w10="urn:schemas-microsoft-com:office:word" xmlns:w="http://schemas.openxmlformats.org/wordprocessingml/2006/main" xmlns:w14="http://schemas.microsoft.com/office/word/2010/wordml" xmlns:w15="http://schemas.microsoft.com/office/word/2012/wordml" xmlns:w16se="http://schemas.microsoft.com/office/word/2015/wordml/symex" xmlns:wpg="http://schemas.microsoft.com/office/word/2010/wordprocessingGroup" xmlns:wpi="http://schemas.microsoft.com/office/word/2010/wordprocessingInk" xmlns:wne="http://schemas.microsoft.com/office/word/2006/wordml" xmlns:wps="http://schemas.microsoft.com/office/word/2010/wordprocessingShape" mc:Ignorable="w14 w15 w16se wp14">
   <w:endnote w:type="separator" w:id="-1">
     <w:p>
       <w:pPr>
@@ -2340,7 +1989,7 @@
 </file>
 
 <file path=word/footer1.xml><?xml version="1.0" encoding="utf-8"?>
-<w:ftr xmlns:wpc="http://schemas.microsoft.com/office/word/2010/wordprocessingCanvas" xmlns:cx="http://schemas.microsoft.com/office/drawing/2014/chartex" xmlns:cx1="http://schemas.microsoft.com/office/drawing/2015/9/8/chartex" xmlns:cx2="http://schemas.microsoft.com/office/drawing/2015/10/21/chartex" xmlns:cx3="http://schemas.microsoft.com/office/drawing/2016/5/9/chartex" xmlns:cx4="http://schemas.microsoft.com/office/drawing/2016/5/10/chartex" xmlns:cx5="http://schemas.microsoft.com/office/drawing/2016/5/11/chartex" xmlns:cx6="http://schemas.microsoft.com/office/drawing/2016/5/12/chartex" xmlns:cx7="http://schemas.microsoft.com/office/drawing/2016/5/13/chartex" xmlns:cx8="http://schemas.microsoft.com/office/drawing/2016/5/14/chartex" xmlns:mc="http://schemas.openxmlformats.org/markup-compatibility/2006" xmlns:aink="http://schemas.microsoft.com/office/drawing/2016/ink" xmlns:am3d="http://schemas.microsoft.com/office/drawing/2017/model3d" xmlns:o="urn:schemas-microsoft-com:office:office" xmlns:oel="http://schemas.microsoft.com/office/2019/extlst" xmlns:r="http://schemas.openxmlformats.org/officeDocument/2006/relationships" xmlns:m="http://schemas.openxmlformats.org/officeDocument/2006/math" xmlns:v="urn:schemas-microsoft-com:vml" xmlns:wp14="http://schemas.microsoft.com/office/word/2010/wordprocessingDrawing" xmlns:wp="http://schemas.openxmlformats.org/drawingml/2006/wordprocessingDrawing" xmlns:w10="urn:schemas-microsoft-com:office:word" xmlns:w="http://schemas.openxmlformats.org/wordprocessingml/2006/main" xmlns:w14="http://schemas.microsoft.com/office/word/2010/wordml" xmlns:w15="http://schemas.microsoft.com/office/word/2012/wordml" xmlns:w16cex="http://schemas.microsoft.com/office/word/2018/wordml/cex" xmlns:w16cid="http://schemas.microsoft.com/office/word/2016/wordml/cid" xmlns:w16="http://schemas.microsoft.com/office/word/2018/wordml" xmlns:w16du="http://schemas.microsoft.com/office/word/2023/wordml/word16du" xmlns:w16sdtdh="http://schemas.microsoft.com/office/word/2020/wordml/sdtdatahash" xmlns:w16sdtfl="http://schemas.microsoft.com/office/word/2024/wordml/sdtformatlock" xmlns:w16se="http://schemas.microsoft.com/office/word/2015/wordml/symex" xmlns:wpg="http://schemas.microsoft.com/office/word/2010/wordprocessingGroup" xmlns:wpi="http://schemas.microsoft.com/office/word/2010/wordprocessingInk" xmlns:wne="http://schemas.microsoft.com/office/word/2006/wordml" xmlns:wps="http://schemas.microsoft.com/office/word/2010/wordprocessingShape" mc:Ignorable="w14 w15 w16se w16cid w16 w16cex w16sdtdh w16sdtfl w16du wp14">
+<w:ftr xmlns:wpc="http://schemas.microsoft.com/office/word/2010/wordprocessingCanvas" xmlns:cx="http://schemas.microsoft.com/office/drawing/2014/chartex" xmlns:mc="http://schemas.openxmlformats.org/markup-compatibility/2006" xmlns:o="urn:schemas-microsoft-com:office:office" xmlns:r="http://schemas.openxmlformats.org/officeDocument/2006/relationships" xmlns:m="http://schemas.openxmlformats.org/officeDocument/2006/math" xmlns:v="urn:schemas-microsoft-com:vml" xmlns:wp14="http://schemas.microsoft.com/office/word/2010/wordprocessingDrawing" xmlns:wp="http://schemas.openxmlformats.org/drawingml/2006/wordprocessingDrawing" xmlns:w10="urn:schemas-microsoft-com:office:word" xmlns:w="http://schemas.openxmlformats.org/wordprocessingml/2006/main" xmlns:w14="http://schemas.microsoft.com/office/word/2010/wordml" xmlns:w15="http://schemas.microsoft.com/office/word/2012/wordml" xmlns:w16se="http://schemas.microsoft.com/office/word/2015/wordml/symex" xmlns:wpg="http://schemas.microsoft.com/office/word/2010/wordprocessingGroup" xmlns:wpi="http://schemas.microsoft.com/office/word/2010/wordprocessingInk" xmlns:wne="http://schemas.microsoft.com/office/word/2006/wordml" xmlns:wps="http://schemas.microsoft.com/office/word/2010/wordprocessingShape" mc:Ignorable="w14 w15 w16se wp14">
   <w:sdt>
     <w:sdtPr>
       <w:id w:val="-1514057299"/>
@@ -2349,6 +1998,7 @@
         <w:docPartUnique/>
       </w:docPartObj>
     </w:sdtPr>
+    <w:sdtEndPr/>
     <w:sdtContent>
       <w:p>
         <w:pPr>
@@ -2369,7 +2019,7 @@
             <w:noProof/>
             <w:lang w:val="ko-KR"/>
           </w:rPr>
-          <w:t>4</w:t>
+          <w:t>3</w:t>
         </w:r>
         <w:r>
           <w:fldChar w:fldCharType="end"/>
@@ -2381,7 +2031,7 @@
 </file>
 
 <file path=word/footnotes.xml><?xml version="1.0" encoding="utf-8"?>
-<w:footnotes xmlns:wpc="http://schemas.microsoft.com/office/word/2010/wordprocessingCanvas" xmlns:cx="http://schemas.microsoft.com/office/drawing/2014/chartex" xmlns:cx1="http://schemas.microsoft.com/office/drawing/2015/9/8/chartex" xmlns:cx2="http://schemas.microsoft.com/office/drawing/2015/10/21/chartex" xmlns:cx3="http://schemas.microsoft.com/office/drawing/2016/5/9/chartex" xmlns:cx4="http://schemas.microsoft.com/office/drawing/2016/5/10/chartex" xmlns:cx5="http://schemas.microsoft.com/office/drawing/2016/5/11/chartex" xmlns:cx6="http://schemas.microsoft.com/office/drawing/2016/5/12/chartex" xmlns:cx7="http://schemas.microsoft.com/office/drawing/2016/5/13/chartex" xmlns:cx8="http://schemas.microsoft.com/office/drawing/2016/5/14/chartex" xmlns:mc="http://schemas.openxmlformats.org/markup-compatibility/2006" xmlns:aink="http://schemas.microsoft.com/office/drawing/2016/ink" xmlns:am3d="http://schemas.microsoft.com/office/drawing/2017/model3d" xmlns:o="urn:schemas-microsoft-com:office:office" xmlns:oel="http://schemas.microsoft.com/office/2019/extlst" xmlns:r="http://schemas.openxmlformats.org/officeDocument/2006/relationships" xmlns:m="http://schemas.openxmlformats.org/officeDocument/2006/math" xmlns:v="urn:schemas-microsoft-com:vml" xmlns:wp14="http://schemas.microsoft.com/office/word/2010/wordprocessingDrawing" xmlns:wp="http://schemas.openxmlformats.org/drawingml/2006/wordprocessingDrawing" xmlns:w10="urn:schemas-microsoft-com:office:word" xmlns:w="http://schemas.openxmlformats.org/wordprocessingml/2006/main" xmlns:w14="http://schemas.microsoft.com/office/word/2010/wordml" xmlns:w15="http://schemas.microsoft.com/office/word/2012/wordml" xmlns:w16cex="http://schemas.microsoft.com/office/word/2018/wordml/cex" xmlns:w16cid="http://schemas.microsoft.com/office/word/2016/wordml/cid" xmlns:w16="http://schemas.microsoft.com/office/word/2018/wordml" xmlns:w16du="http://schemas.microsoft.com/office/word/2023/wordml/word16du" xmlns:w16sdtdh="http://schemas.microsoft.com/office/word/2020/wordml/sdtdatahash" xmlns:w16sdtfl="http://schemas.microsoft.com/office/word/2024/wordml/sdtformatlock" xmlns:w16se="http://schemas.microsoft.com/office/word/2015/wordml/symex" xmlns:wpg="http://schemas.microsoft.com/office/word/2010/wordprocessingGroup" xmlns:wpi="http://schemas.microsoft.com/office/word/2010/wordprocessingInk" xmlns:wne="http://schemas.microsoft.com/office/word/2006/wordml" xmlns:wps="http://schemas.microsoft.com/office/word/2010/wordprocessingShape" mc:Ignorable="w14 w15 w16se w16cid w16 w16cex w16sdtdh w16sdtfl w16du wp14">
+<w:footnotes xmlns:wpc="http://schemas.microsoft.com/office/word/2010/wordprocessingCanvas" xmlns:cx="http://schemas.microsoft.com/office/drawing/2014/chartex" xmlns:mc="http://schemas.openxmlformats.org/markup-compatibility/2006" xmlns:o="urn:schemas-microsoft-com:office:office" xmlns:r="http://schemas.openxmlformats.org/officeDocument/2006/relationships" xmlns:m="http://schemas.openxmlformats.org/officeDocument/2006/math" xmlns:v="urn:schemas-microsoft-com:vml" xmlns:wp14="http://schemas.microsoft.com/office/word/2010/wordprocessingDrawing" xmlns:wp="http://schemas.openxmlformats.org/drawingml/2006/wordprocessingDrawing" xmlns:w10="urn:schemas-microsoft-com:office:word" xmlns:w="http://schemas.openxmlformats.org/wordprocessingml/2006/main" xmlns:w14="http://schemas.microsoft.com/office/word/2010/wordml" xmlns:w15="http://schemas.microsoft.com/office/word/2012/wordml" xmlns:w16se="http://schemas.microsoft.com/office/word/2015/wordml/symex" xmlns:wpg="http://schemas.microsoft.com/office/word/2010/wordprocessingGroup" xmlns:wpi="http://schemas.microsoft.com/office/word/2010/wordprocessingInk" xmlns:wne="http://schemas.microsoft.com/office/word/2006/wordml" xmlns:wps="http://schemas.microsoft.com/office/word/2010/wordprocessingShape" mc:Ignorable="w14 w15 w16se wp14">
   <w:footnote w:type="separator" w:id="-1">
     <w:p>
       <w:pPr>
@@ -2406,7 +2056,7 @@
 </file>
 
 <file path=word/header1.xml><?xml version="1.0" encoding="utf-8"?>
-<w:hdr xmlns:wpc="http://schemas.microsoft.com/office/word/2010/wordprocessingCanvas" xmlns:cx="http://schemas.microsoft.com/office/drawing/2014/chartex" xmlns:cx1="http://schemas.microsoft.com/office/drawing/2015/9/8/chartex" xmlns:cx2="http://schemas.microsoft.com/office/drawing/2015/10/21/chartex" xmlns:cx3="http://schemas.microsoft.com/office/drawing/2016/5/9/chartex" xmlns:cx4="http://schemas.microsoft.com/office/drawing/2016/5/10/chartex" xmlns:cx5="http://schemas.microsoft.com/office/drawing/2016/5/11/chartex" xmlns:cx6="http://schemas.microsoft.com/office/drawing/2016/5/12/chartex" xmlns:cx7="http://schemas.microsoft.com/office/drawing/2016/5/13/chartex" xmlns:cx8="http://schemas.microsoft.com/office/drawing/2016/5/14/chartex" xmlns:mc="http://schemas.openxmlformats.org/markup-compatibility/2006" xmlns:aink="http://schemas.microsoft.com/office/drawing/2016/ink" xmlns:am3d="http://schemas.microsoft.com/office/drawing/2017/model3d" xmlns:o="urn:schemas-microsoft-com:office:office" xmlns:oel="http://schemas.microsoft.com/office/2019/extlst" xmlns:r="http://schemas.openxmlformats.org/officeDocument/2006/relationships" xmlns:m="http://schemas.openxmlformats.org/officeDocument/2006/math" xmlns:v="urn:schemas-microsoft-com:vml" xmlns:wp14="http://schemas.microsoft.com/office/word/2010/wordprocessingDrawing" xmlns:wp="http://schemas.openxmlformats.org/drawingml/2006/wordprocessingDrawing" xmlns:w10="urn:schemas-microsoft-com:office:word" xmlns:w="http://schemas.openxmlformats.org/wordprocessingml/2006/main" xmlns:w14="http://schemas.microsoft.com/office/word/2010/wordml" xmlns:w15="http://schemas.microsoft.com/office/word/2012/wordml" xmlns:w16cex="http://schemas.microsoft.com/office/word/2018/wordml/cex" xmlns:w16cid="http://schemas.microsoft.com/office/word/2016/wordml/cid" xmlns:w16="http://schemas.microsoft.com/office/word/2018/wordml" xmlns:w16du="http://schemas.microsoft.com/office/word/2023/wordml/word16du" xmlns:w16sdtdh="http://schemas.microsoft.com/office/word/2020/wordml/sdtdatahash" xmlns:w16sdtfl="http://schemas.microsoft.com/office/word/2024/wordml/sdtformatlock" xmlns:w16se="http://schemas.microsoft.com/office/word/2015/wordml/symex" xmlns:wpg="http://schemas.microsoft.com/office/word/2010/wordprocessingGroup" xmlns:wpi="http://schemas.microsoft.com/office/word/2010/wordprocessingInk" xmlns:wne="http://schemas.microsoft.com/office/word/2006/wordml" xmlns:wps="http://schemas.microsoft.com/office/word/2010/wordprocessingShape" mc:Ignorable="w14 w15 w16se w16cid w16 w16cex w16sdtdh w16sdtfl w16du wp14">
+<w:hdr xmlns:wpc="http://schemas.microsoft.com/office/word/2010/wordprocessingCanvas" xmlns:cx="http://schemas.microsoft.com/office/drawing/2014/chartex" xmlns:mc="http://schemas.openxmlformats.org/markup-compatibility/2006" xmlns:o="urn:schemas-microsoft-com:office:office" xmlns:r="http://schemas.openxmlformats.org/officeDocument/2006/relationships" xmlns:m="http://schemas.openxmlformats.org/officeDocument/2006/math" xmlns:v="urn:schemas-microsoft-com:vml" xmlns:wp14="http://schemas.microsoft.com/office/word/2010/wordprocessingDrawing" xmlns:wp="http://schemas.openxmlformats.org/drawingml/2006/wordprocessingDrawing" xmlns:w10="urn:schemas-microsoft-com:office:word" xmlns:w="http://schemas.openxmlformats.org/wordprocessingml/2006/main" xmlns:w14="http://schemas.microsoft.com/office/word/2010/wordml" xmlns:w15="http://schemas.microsoft.com/office/word/2012/wordml" xmlns:w16se="http://schemas.microsoft.com/office/word/2015/wordml/symex" xmlns:wpg="http://schemas.microsoft.com/office/word/2010/wordprocessingGroup" xmlns:wpi="http://schemas.microsoft.com/office/word/2010/wordprocessingInk" xmlns:wne="http://schemas.microsoft.com/office/word/2006/wordml" xmlns:wps="http://schemas.microsoft.com/office/word/2010/wordprocessingShape" mc:Ignorable="w14 w15 w16se wp14">
   <w:p>
     <w:pPr>
       <w:pStyle w:val="ac"/>
@@ -2425,15 +2075,15 @@
 </file>
 
 <file path=word/numbering.xml><?xml version="1.0" encoding="utf-8"?>
-<w:numbering xmlns:wpc="http://schemas.microsoft.com/office/word/2010/wordprocessingCanvas" xmlns:cx="http://schemas.microsoft.com/office/drawing/2014/chartex" xmlns:cx1="http://schemas.microsoft.com/office/drawing/2015/9/8/chartex" xmlns:cx2="http://schemas.microsoft.com/office/drawing/2015/10/21/chartex" xmlns:cx3="http://schemas.microsoft.com/office/drawing/2016/5/9/chartex" xmlns:cx4="http://schemas.microsoft.com/office/drawing/2016/5/10/chartex" xmlns:cx5="http://schemas.microsoft.com/office/drawing/2016/5/11/chartex" xmlns:cx6="http://schemas.microsoft.com/office/drawing/2016/5/12/chartex" xmlns:cx7="http://schemas.microsoft.com/office/drawing/2016/5/13/chartex" xmlns:cx8="http://schemas.microsoft.com/office/drawing/2016/5/14/chartex" xmlns:mc="http://schemas.openxmlformats.org/markup-compatibility/2006" xmlns:aink="http://schemas.microsoft.com/office/drawing/2016/ink" xmlns:am3d="http://schemas.microsoft.com/office/drawing/2017/model3d" xmlns:o="urn:schemas-microsoft-com:office:office" xmlns:oel="http://schemas.microsoft.com/office/2019/extlst" xmlns:r="http://schemas.openxmlformats.org/officeDocument/2006/relationships" xmlns:m="http://schemas.openxmlformats.org/officeDocument/2006/math" xmlns:v="urn:schemas-microsoft-com:vml" xmlns:wp14="http://schemas.microsoft.com/office/word/2010/wordprocessingDrawing" xmlns:wp="http://schemas.openxmlformats.org/drawingml/2006/wordprocessingDrawing" xmlns:w10="urn:schemas-microsoft-com:office:word" xmlns:w="http://schemas.openxmlformats.org/wordprocessingml/2006/main" xmlns:w14="http://schemas.microsoft.com/office/word/2010/wordml" xmlns:w15="http://schemas.microsoft.com/office/word/2012/wordml" xmlns:w16cex="http://schemas.microsoft.com/office/word/2018/wordml/cex" xmlns:w16cid="http://schemas.microsoft.com/office/word/2016/wordml/cid" xmlns:w16="http://schemas.microsoft.com/office/word/2018/wordml" xmlns:w16du="http://schemas.microsoft.com/office/word/2023/wordml/word16du" xmlns:w16sdtdh="http://schemas.microsoft.com/office/word/2020/wordml/sdtdatahash" xmlns:w16sdtfl="http://schemas.microsoft.com/office/word/2024/wordml/sdtformatlock" xmlns:w16se="http://schemas.microsoft.com/office/word/2015/wordml/symex" xmlns:wpg="http://schemas.microsoft.com/office/word/2010/wordprocessingGroup" xmlns:wpi="http://schemas.microsoft.com/office/word/2010/wordprocessingInk" xmlns:wne="http://schemas.microsoft.com/office/word/2006/wordml" xmlns:wps="http://schemas.microsoft.com/office/word/2010/wordprocessingShape" mc:Ignorable="w14 w15 w16se w16cid w16 w16cex w16sdtdh w16sdtfl w16du wp14">
+<w:numbering xmlns:wpc="http://schemas.microsoft.com/office/word/2010/wordprocessingCanvas" xmlns:cx="http://schemas.microsoft.com/office/drawing/2014/chartex" xmlns:mc="http://schemas.openxmlformats.org/markup-compatibility/2006" xmlns:o="urn:schemas-microsoft-com:office:office" xmlns:r="http://schemas.openxmlformats.org/officeDocument/2006/relationships" xmlns:m="http://schemas.openxmlformats.org/officeDocument/2006/math" xmlns:v="urn:schemas-microsoft-com:vml" xmlns:wp14="http://schemas.microsoft.com/office/word/2010/wordprocessingDrawing" xmlns:wp="http://schemas.openxmlformats.org/drawingml/2006/wordprocessingDrawing" xmlns:w10="urn:schemas-microsoft-com:office:word" xmlns:w="http://schemas.openxmlformats.org/wordprocessingml/2006/main" xmlns:w14="http://schemas.microsoft.com/office/word/2010/wordml" xmlns:w15="http://schemas.microsoft.com/office/word/2012/wordml" xmlns:w16se="http://schemas.microsoft.com/office/word/2015/wordml/symex" xmlns:wpg="http://schemas.microsoft.com/office/word/2010/wordprocessingGroup" xmlns:wpi="http://schemas.microsoft.com/office/word/2010/wordprocessingInk" xmlns:wne="http://schemas.microsoft.com/office/word/2006/wordml" xmlns:wps="http://schemas.microsoft.com/office/word/2010/wordprocessingShape" mc:Ignorable="w14 w15 w16se wp14">
   <w:numPicBullet w:numPicBulletId="0">
     <w:pict>
-      <v:rect id="_x0000_i1025" style="width:0;height:.75pt" o:hralign="center" o:bullet="t" o:hrstd="t" o:hr="t" fillcolor="#a0a0a0" stroked="f"/>
+      <v:rect id="_x0000_i1032" style="width:0;height:.75pt" o:hralign="center" o:bullet="t" o:hrstd="t" o:hr="t" fillcolor="#a0a0a0" stroked="f"/>
     </w:pict>
   </w:numPicBullet>
   <w:numPicBullet w:numPicBulletId="1">
     <w:pict>
-      <v:rect id="_x0000_i1026" style="width:0;height:.75pt" o:hralign="center" o:bullet="t" o:hrstd="t" o:hr="t" fillcolor="#a0a0a0" stroked="f"/>
+      <v:rect id="_x0000_i1033" style="width:0;height:.75pt" o:hralign="center" o:bullet="t" o:hrstd="t" o:hr="t" fillcolor="#a0a0a0" stroked="f"/>
     </w:pict>
   </w:numPicBullet>
   <w:abstractNum w:abstractNumId="0" w15:restartNumberingAfterBreak="0">
@@ -4198,53 +3848,53 @@
       </w:rPr>
     </w:lvl>
   </w:abstractNum>
-  <w:num w:numId="1" w16cid:durableId="146212464">
+  <w:num w:numId="1">
     <w:abstractNumId w:val="3"/>
   </w:num>
-  <w:num w:numId="2" w16cid:durableId="575436979">
+  <w:num w:numId="2">
     <w:abstractNumId w:val="8"/>
   </w:num>
-  <w:num w:numId="3" w16cid:durableId="543249230">
+  <w:num w:numId="3">
     <w:abstractNumId w:val="0"/>
   </w:num>
-  <w:num w:numId="4" w16cid:durableId="1247111052">
+  <w:num w:numId="4">
     <w:abstractNumId w:val="6"/>
   </w:num>
-  <w:num w:numId="5" w16cid:durableId="86926510">
+  <w:num w:numId="5">
     <w:abstractNumId w:val="13"/>
   </w:num>
-  <w:num w:numId="6" w16cid:durableId="2141461933">
+  <w:num w:numId="6">
     <w:abstractNumId w:val="4"/>
   </w:num>
-  <w:num w:numId="7" w16cid:durableId="155338587">
+  <w:num w:numId="7">
     <w:abstractNumId w:val="5"/>
   </w:num>
-  <w:num w:numId="8" w16cid:durableId="2093963750">
+  <w:num w:numId="8">
     <w:abstractNumId w:val="12"/>
   </w:num>
-  <w:num w:numId="9" w16cid:durableId="341860884">
+  <w:num w:numId="9">
     <w:abstractNumId w:val="2"/>
   </w:num>
-  <w:num w:numId="10" w16cid:durableId="1922136957">
+  <w:num w:numId="10">
     <w:abstractNumId w:val="11"/>
   </w:num>
-  <w:num w:numId="11" w16cid:durableId="1267886532">
+  <w:num w:numId="11">
     <w:abstractNumId w:val="7"/>
   </w:num>
-  <w:num w:numId="12" w16cid:durableId="50160555">
+  <w:num w:numId="12">
     <w:abstractNumId w:val="1"/>
   </w:num>
-  <w:num w:numId="13" w16cid:durableId="196432681">
+  <w:num w:numId="13">
     <w:abstractNumId w:val="9"/>
   </w:num>
-  <w:num w:numId="14" w16cid:durableId="503324707">
+  <w:num w:numId="14">
     <w:abstractNumId w:val="10"/>
   </w:num>
 </w:numbering>
 </file>
 
 <file path=word/styles.xml><?xml version="1.0" encoding="utf-8"?>
-<w:styles xmlns:mc="http://schemas.openxmlformats.org/markup-compatibility/2006" xmlns:r="http://schemas.openxmlformats.org/officeDocument/2006/relationships" xmlns:w="http://schemas.openxmlformats.org/wordprocessingml/2006/main" xmlns:w14="http://schemas.microsoft.com/office/word/2010/wordml" xmlns:w15="http://schemas.microsoft.com/office/word/2012/wordml" xmlns:w16cex="http://schemas.microsoft.com/office/word/2018/wordml/cex" xmlns:w16cid="http://schemas.microsoft.com/office/word/2016/wordml/cid" xmlns:w16="http://schemas.microsoft.com/office/word/2018/wordml" xmlns:w16du="http://schemas.microsoft.com/office/word/2023/wordml/word16du" xmlns:w16sdtdh="http://schemas.microsoft.com/office/word/2020/wordml/sdtdatahash" xmlns:w16sdtfl="http://schemas.microsoft.com/office/word/2024/wordml/sdtformatlock" xmlns:w16se="http://schemas.microsoft.com/office/word/2015/wordml/symex" mc:Ignorable="w14 w15 w16se w16cid w16 w16cex w16sdtdh w16sdtfl w16du">
+<w:styles xmlns:mc="http://schemas.openxmlformats.org/markup-compatibility/2006" xmlns:r="http://schemas.openxmlformats.org/officeDocument/2006/relationships" xmlns:w="http://schemas.openxmlformats.org/wordprocessingml/2006/main" xmlns:w14="http://schemas.microsoft.com/office/word/2010/wordml" xmlns:w15="http://schemas.microsoft.com/office/word/2012/wordml" xmlns:w16se="http://schemas.microsoft.com/office/word/2015/wordml/symex" mc:Ignorable="w14 w15 w16se">
   <w:docDefaults>
     <w:rPrDefault>
       <w:rPr>
@@ -4262,7 +3912,7 @@
       </w:pPr>
     </w:pPrDefault>
   </w:docDefaults>
-  <w:latentStyles w:defLockedState="0" w:defUIPriority="99" w:defSemiHidden="0" w:defUnhideWhenUsed="0" w:defQFormat="0" w:count="376">
+  <w:latentStyles w:defLockedState="0" w:defUIPriority="99" w:defSemiHidden="0" w:defUnhideWhenUsed="0" w:defQFormat="0" w:count="371">
     <w:lsdException w:name="Normal" w:uiPriority="0" w:qFormat="1"/>
     <w:lsdException w:name="heading 1" w:uiPriority="9" w:qFormat="1"/>
     <w:lsdException w:name="heading 2" w:semiHidden="1" w:uiPriority="9" w:unhideWhenUsed="1" w:qFormat="1"/>
@@ -4634,11 +4284,6 @@
     <w:lsdException w:name="List Table 5 Dark Accent 6" w:uiPriority="50"/>
     <w:lsdException w:name="List Table 6 Colorful Accent 6" w:uiPriority="51"/>
     <w:lsdException w:name="List Table 7 Colorful Accent 6" w:uiPriority="52"/>
-    <w:lsdException w:name="Mention" w:semiHidden="1" w:unhideWhenUsed="1"/>
-    <w:lsdException w:name="Smart Hyperlink" w:semiHidden="1" w:unhideWhenUsed="1"/>
-    <w:lsdException w:name="Hashtag" w:semiHidden="1" w:unhideWhenUsed="1"/>
-    <w:lsdException w:name="Unresolved Mention" w:semiHidden="1" w:unhideWhenUsed="1"/>
-    <w:lsdException w:name="Smart Link" w:semiHidden="1" w:unhideWhenUsed="1"/>
   </w:latentStyles>
   <w:style w:type="paragraph" w:default="1" w:styleId="a">
     <w:name w:val="Normal"/>
@@ -5297,7 +4942,7 @@
       <w:ind w:leftChars="400" w:left="850"/>
     </w:pPr>
   </w:style>
-  <w:style w:type="character" w:styleId="af">
+  <w:style w:type="character" w:customStyle="1" w:styleId="UnresolvedMention">
     <w:name w:val="Unresolved Mention"/>
     <w:basedOn w:val="a0"/>
     <w:uiPriority w:val="99"/>
@@ -5628,6 +5273,14 @@
 </file>
 
 <file path=customXml/item1.xml><?xml version="1.0" encoding="utf-8"?>
+<p:properties xmlns:p="http://schemas.microsoft.com/office/2006/metadata/properties" xmlns:xsi="http://www.w3.org/2001/XMLSchema-instance" xmlns:pc="http://schemas.microsoft.com/office/infopath/2007/PartnerControls">
+  <documentManagement>
+    <_activity xmlns="bf03edc7-a205-45d9-a60c-619c55aac946" xsi:nil="true"/>
+  </documentManagement>
+</p:properties>
+</file>
+
+<file path=customXml/item2.xml><?xml version="1.0" encoding="utf-8"?>
 <?mso-contentType ?>
 <FormTemplates xmlns="http://schemas.microsoft.com/sharepoint/v3/contenttype/forms">
   <Display>DocumentLibraryForm</Display>
@@ -5636,7 +5289,7 @@
 </FormTemplates>
 </file>
 
-<file path=customXml/item2.xml><?xml version="1.0" encoding="utf-8"?>
+<file path=customXml/item3.xml><?xml version="1.0" encoding="utf-8"?>
 <ct:contentTypeSchema xmlns:ct="http://schemas.microsoft.com/office/2006/metadata/contentType" xmlns:ma="http://schemas.microsoft.com/office/2006/metadata/properties/metaAttributes" ct:_="" ma:_="" ma:contentTypeName="Document" ma:contentTypeID="0x010100A04ABF0256F6C746BC6082DD9C4A776B" ma:contentTypeVersion="10" ma:contentTypeDescription="Create a new document." ma:contentTypeScope="" ma:versionID="9e9c9a9dd9084d0bda4f948671d59be9">
   <xsd:schema xmlns:xsd="http://www.w3.org/2001/XMLSchema" xmlns:xs="http://www.w3.org/2001/XMLSchema" xmlns:p="http://schemas.microsoft.com/office/2006/metadata/properties" xmlns:ns3="bf03edc7-a205-45d9-a60c-619c55aac946" targetNamespace="http://schemas.microsoft.com/office/2006/metadata/properties" ma:root="true" ma:fieldsID="60ccecbb501a1162f72cba6ac4e56e6f" ns3:_="">
     <xsd:import namespace="bf03edc7-a205-45d9-a60c-619c55aac946"/>
@@ -5818,19 +5471,21 @@
 </ct:contentTypeSchema>
 </file>
 
-<file path=customXml/item3.xml><?xml version="1.0" encoding="utf-8"?>
-<p:properties xmlns:p="http://schemas.microsoft.com/office/2006/metadata/properties" xmlns:xsi="http://www.w3.org/2001/XMLSchema-instance" xmlns:pc="http://schemas.microsoft.com/office/infopath/2007/PartnerControls">
-  <documentManagement>
-    <_activity xmlns="bf03edc7-a205-45d9-a60c-619c55aac946" xsi:nil="true"/>
-  </documentManagement>
-</p:properties>
-</file>
-
 <file path=customXml/item4.xml><?xml version="1.0" encoding="utf-8"?>
 <b:Sources xmlns:b="http://schemas.openxmlformats.org/officeDocument/2006/bibliography" xmlns="http://schemas.openxmlformats.org/officeDocument/2006/bibliography" SelectedStyle="\APASixthEditionOfficeOnline.xsl" StyleName="APA" Version="6"/>
 </file>
 
 <file path=customXml/itemProps1.xml><?xml version="1.0" encoding="utf-8"?>
+<ds:datastoreItem xmlns:ds="http://schemas.openxmlformats.org/officeDocument/2006/customXml" ds:itemID="{396B9F67-5243-4350-AF4E-7D6C9CF4C5E8}">
+  <ds:schemaRefs>
+    <ds:schemaRef ds:uri="http://schemas.microsoft.com/office/2006/metadata/properties"/>
+    <ds:schemaRef ds:uri="http://schemas.microsoft.com/office/infopath/2007/PartnerControls"/>
+    <ds:schemaRef ds:uri="bf03edc7-a205-45d9-a60c-619c55aac946"/>
+  </ds:schemaRefs>
+</ds:datastoreItem>
+</file>
+
+<file path=customXml/itemProps2.xml><?xml version="1.0" encoding="utf-8"?>
 <ds:datastoreItem xmlns:ds="http://schemas.openxmlformats.org/officeDocument/2006/customXml" ds:itemID="{10B32F41-A39A-4217-B39E-0C1799858EFE}">
   <ds:schemaRefs>
     <ds:schemaRef ds:uri="http://schemas.microsoft.com/sharepoint/v3/contenttype/forms"/>
@@ -5838,7 +5493,7 @@
 </ds:datastoreItem>
 </file>
 
-<file path=customXml/itemProps2.xml><?xml version="1.0" encoding="utf-8"?>
+<file path=customXml/itemProps3.xml><?xml version="1.0" encoding="utf-8"?>
 <ds:datastoreItem xmlns:ds="http://schemas.openxmlformats.org/officeDocument/2006/customXml" ds:itemID="{48C54E1D-3314-47AE-BE2B-30BE59C4465C}">
   <ds:schemaRefs>
     <ds:schemaRef ds:uri="http://schemas.microsoft.com/office/2006/metadata/contentType"/>
@@ -5856,18 +5511,8 @@
 </ds:datastoreItem>
 </file>
 
-<file path=customXml/itemProps3.xml><?xml version="1.0" encoding="utf-8"?>
-<ds:datastoreItem xmlns:ds="http://schemas.openxmlformats.org/officeDocument/2006/customXml" ds:itemID="{396B9F67-5243-4350-AF4E-7D6C9CF4C5E8}">
-  <ds:schemaRefs>
-    <ds:schemaRef ds:uri="http://schemas.microsoft.com/office/2006/metadata/properties"/>
-    <ds:schemaRef ds:uri="http://schemas.microsoft.com/office/infopath/2007/PartnerControls"/>
-    <ds:schemaRef ds:uri="bf03edc7-a205-45d9-a60c-619c55aac946"/>
-  </ds:schemaRefs>
-</ds:datastoreItem>
-</file>
-
 <file path=customXml/itemProps4.xml><?xml version="1.0" encoding="utf-8"?>
-<ds:datastoreItem xmlns:ds="http://schemas.openxmlformats.org/officeDocument/2006/customXml" ds:itemID="{7E5F39D3-38AD-4916-A64A-0540CB47ECF3}">
+<ds:datastoreItem xmlns:ds="http://schemas.openxmlformats.org/officeDocument/2006/customXml" ds:itemID="{0F1FDFEC-0E89-438F-9D8B-064B80D2C2F7}">
   <ds:schemaRefs>
     <ds:schemaRef ds:uri="http://schemas.openxmlformats.org/officeDocument/2006/bibliography"/>
   </ds:schemaRefs>

</xml_diff>